<commit_message>
Edited report with syntax
</commit_message>
<xml_diff>
--- a/Report.docx
+++ b/Report.docx
@@ -8,8 +8,8 @@
         <w:rPr>
           <w:b/>
           <w:bCs/>
-          <w:sz w:val="28"/>
-          <w:szCs w:val="28"/>
+          <w:sz w:val="32"/>
+          <w:szCs w:val="32"/>
           <w:u w:val="single"/>
         </w:rPr>
       </w:pPr>
@@ -17,8 +17,8 @@
         <w:rPr>
           <w:b/>
           <w:bCs/>
-          <w:sz w:val="28"/>
-          <w:szCs w:val="28"/>
+          <w:sz w:val="32"/>
+          <w:szCs w:val="32"/>
           <w:u w:val="single"/>
         </w:rPr>
         <w:t>COMP2212 Coursework Report</w:t>
@@ -55,6 +55,66 @@
     </w:p>
     <w:p>
       <w:pPr>
+        <w:pStyle w:val="ListParagraph"/>
+        <w:numPr>
+          <w:ilvl w:val="0"/>
+          <w:numId w:val="2"/>
+        </w:numPr>
+        <w:rPr>
+          <w:sz w:val="24"/>
+          <w:szCs w:val="24"/>
+        </w:rPr>
+      </w:pPr>
+      <w:r>
+        <w:rPr>
+          <w:sz w:val="24"/>
+          <w:szCs w:val="24"/>
+        </w:rPr>
+        <w:t>What/why the language does what it does</w:t>
+      </w:r>
+    </w:p>
+    <w:p>
+      <w:pPr>
+        <w:pStyle w:val="ListParagraph"/>
+        <w:numPr>
+          <w:ilvl w:val="0"/>
+          <w:numId w:val="2"/>
+        </w:numPr>
+        <w:rPr>
+          <w:sz w:val="24"/>
+          <w:szCs w:val="24"/>
+        </w:rPr>
+      </w:pPr>
+      <w:r>
+        <w:rPr>
+          <w:sz w:val="24"/>
+          <w:szCs w:val="24"/>
+        </w:rPr>
+        <w:t>Error messages</w:t>
+      </w:r>
+    </w:p>
+    <w:p>
+      <w:pPr>
+        <w:pStyle w:val="ListParagraph"/>
+        <w:numPr>
+          <w:ilvl w:val="0"/>
+          <w:numId w:val="2"/>
+        </w:numPr>
+        <w:rPr>
+          <w:sz w:val="24"/>
+          <w:szCs w:val="24"/>
+        </w:rPr>
+      </w:pPr>
+      <w:r>
+        <w:rPr>
+          <w:sz w:val="24"/>
+          <w:szCs w:val="24"/>
+        </w:rPr>
+        <w:t>Own instances of EQ, ORD, SHOW</w:t>
+      </w:r>
+    </w:p>
+    <w:p>
+      <w:pPr>
         <w:rPr>
           <w:b/>
           <w:bCs/>
@@ -63,52 +123,320 @@
           <w:u w:val="single"/>
         </w:rPr>
       </w:pPr>
+      <w:r>
+        <w:rPr>
+          <w:b/>
+          <w:bCs/>
+          <w:sz w:val="24"/>
+          <w:szCs w:val="24"/>
+          <w:u w:val="single"/>
+        </w:rPr>
+        <w:t>Syntax</w:t>
+      </w:r>
     </w:p>
     <w:p>
       <w:pPr>
-        <w:rPr>
+        <w:spacing w:after="0"/>
+        <w:rPr>
+          <w:sz w:val="24"/>
+          <w:szCs w:val="24"/>
+        </w:rPr>
+      </w:pPr>
+      <w:r>
+        <w:rPr>
+          <w:sz w:val="24"/>
+          <w:szCs w:val="24"/>
+        </w:rPr>
+        <w:t>The syntax for our language is as follows</w:t>
+      </w:r>
+      <w:r>
+        <w:rPr>
+          <w:sz w:val="24"/>
+          <w:szCs w:val="24"/>
+        </w:rPr>
+        <w:t>:</w:t>
+      </w:r>
+      <w:r>
+        <w:rPr>
+          <w:sz w:val="24"/>
+          <w:szCs w:val="24"/>
+        </w:rPr>
+        <w:t xml:space="preserve"> </w:t>
+      </w:r>
+    </w:p>
+    <w:p>
+      <w:pPr>
+        <w:spacing w:after="0"/>
+        <w:rPr>
+          <w:i/>
+          <w:iCs/>
+          <w:sz w:val="24"/>
+          <w:szCs w:val="24"/>
+        </w:rPr>
+      </w:pPr>
+      <w:r>
+        <w:rPr>
+          <w:i/>
+          <w:iCs/>
+          <w:sz w:val="24"/>
+          <w:szCs w:val="24"/>
+        </w:rPr>
+        <w:t xml:space="preserve">(NB: </w:t>
+      </w:r>
+      <w:r>
+        <w:rPr>
+          <w:rFonts w:ascii="Consolas" w:hAnsi="Consolas"/>
+          <w:sz w:val="24"/>
+          <w:szCs w:val="24"/>
+        </w:rPr>
+        <w:t>n</w:t>
+      </w:r>
+      <w:r>
+        <w:rPr>
+          <w:i/>
+          <w:iCs/>
+          <w:sz w:val="24"/>
+          <w:szCs w:val="24"/>
+        </w:rPr>
+        <w:t xml:space="preserve"> is any integer value and </w:t>
+      </w:r>
+      <w:r>
+        <w:rPr>
+          <w:rFonts w:ascii="Consolas" w:hAnsi="Consolas"/>
+          <w:sz w:val="24"/>
+          <w:szCs w:val="24"/>
+        </w:rPr>
+        <w:t>x</w:t>
+      </w:r>
+      <w:r>
+        <w:rPr>
+          <w:i/>
+          <w:iCs/>
+          <w:sz w:val="24"/>
+          <w:szCs w:val="24"/>
+        </w:rPr>
+        <w:t xml:space="preserve"> is any string value)</w:t>
+      </w:r>
+    </w:p>
+    <w:p>
+      <w:pPr>
+        <w:spacing w:after="0"/>
+        <w:rPr>
+          <w:i/>
+          <w:iCs/>
+          <w:sz w:val="24"/>
+          <w:szCs w:val="24"/>
+        </w:rPr>
+      </w:pPr>
+    </w:p>
+    <w:p>
+      <w:pPr>
+        <w:ind w:firstLine="720"/>
+        <w:rPr>
+          <w:rFonts w:ascii="Consolas" w:hAnsi="Consolas"/>
+          <w:sz w:val="24"/>
+          <w:szCs w:val="24"/>
+        </w:rPr>
+      </w:pPr>
+      <w:r>
+        <w:rPr>
+          <w:rFonts w:ascii="Consolas" w:hAnsi="Consolas"/>
           <w:b/>
           <w:bCs/>
           <w:sz w:val="24"/>
           <w:szCs w:val="24"/>
-          <w:u w:val="single"/>
-        </w:rPr>
-      </w:pPr>
-      <w:r>
-        <w:rPr>
+        </w:rPr>
+        <w:t xml:space="preserve"> </w:t>
+      </w:r>
+      <w:r>
+        <w:rPr>
+          <w:rFonts w:ascii="Consolas" w:hAnsi="Consolas"/>
           <w:b/>
           <w:bCs/>
           <w:sz w:val="24"/>
           <w:szCs w:val="24"/>
-          <w:u w:val="single"/>
-        </w:rPr>
-        <w:t>Syntax</w:t>
+        </w:rPr>
+        <w:t>L</w:t>
+      </w:r>
+      <w:r>
+        <w:rPr>
+          <w:rFonts w:ascii="Consolas" w:hAnsi="Consolas"/>
+          <w:b/>
+          <w:bCs/>
+          <w:sz w:val="24"/>
+          <w:szCs w:val="24"/>
+        </w:rPr>
+        <w:t>et</w:t>
+      </w:r>
+      <w:r>
+        <w:rPr>
+          <w:rFonts w:ascii="Consolas" w:hAnsi="Consolas"/>
+          <w:b/>
+          <w:bCs/>
+          <w:sz w:val="24"/>
+          <w:szCs w:val="24"/>
+        </w:rPr>
+        <w:t xml:space="preserve"> ::= </w:t>
+      </w:r>
+      <w:r>
+        <w:rPr>
+          <w:rFonts w:ascii="Consolas" w:hAnsi="Consolas"/>
+          <w:b/>
+          <w:bCs/>
+          <w:sz w:val="24"/>
+          <w:szCs w:val="24"/>
+        </w:rPr>
+        <w:t xml:space="preserve"> </w:t>
+      </w:r>
+      <w:r>
+        <w:rPr>
+          <w:rFonts w:ascii="Consolas" w:hAnsi="Consolas"/>
+          <w:b/>
+          <w:bCs/>
+          <w:sz w:val="24"/>
+          <w:szCs w:val="24"/>
+        </w:rPr>
+        <w:t xml:space="preserve"> </w:t>
+      </w:r>
+      <w:r>
+        <w:rPr>
+          <w:rFonts w:ascii="Consolas" w:hAnsi="Consolas"/>
+          <w:sz w:val="24"/>
+          <w:szCs w:val="24"/>
+        </w:rPr>
+        <w:t xml:space="preserve">let </w:t>
+      </w:r>
+      <w:r>
+        <w:rPr>
+          <w:rFonts w:ascii="Consolas" w:hAnsi="Consolas"/>
+          <w:sz w:val="24"/>
+          <w:szCs w:val="24"/>
+        </w:rPr>
+        <w:t>x</w:t>
+      </w:r>
+      <w:r>
+        <w:rPr>
+          <w:rFonts w:ascii="Consolas" w:hAnsi="Consolas"/>
+          <w:sz w:val="24"/>
+          <w:szCs w:val="24"/>
+        </w:rPr>
+        <w:t xml:space="preserve"> := </w:t>
+      </w:r>
+      <w:r>
+        <w:rPr>
+          <w:rFonts w:ascii="Consolas" w:hAnsi="Consolas"/>
+          <w:sz w:val="24"/>
+          <w:szCs w:val="24"/>
+        </w:rPr>
+        <w:t>Expr in Let | Expr</w:t>
       </w:r>
     </w:p>
     <w:p>
       <w:pPr>
-        <w:rPr>
-          <w:sz w:val="24"/>
-          <w:szCs w:val="24"/>
-        </w:rPr>
-      </w:pPr>
-      <w:r>
-        <w:rPr>
-          <w:sz w:val="24"/>
-          <w:szCs w:val="24"/>
-        </w:rPr>
-        <w:t>The syntax for our language is as follows:</w:t>
+        <w:ind w:firstLine="720"/>
+        <w:rPr>
+          <w:rFonts w:ascii="Consolas" w:hAnsi="Consolas"/>
+          <w:sz w:val="24"/>
+          <w:szCs w:val="24"/>
+        </w:rPr>
+      </w:pPr>
+      <w:r>
+        <w:rPr>
+          <w:rFonts w:ascii="Consolas" w:hAnsi="Consolas"/>
+          <w:b/>
+          <w:bCs/>
+          <w:sz w:val="24"/>
+          <w:szCs w:val="24"/>
+        </w:rPr>
+        <w:t xml:space="preserve">Expr ::=  </w:t>
+      </w:r>
+      <w:r>
+        <w:rPr>
+          <w:rFonts w:ascii="Consolas" w:hAnsi="Consolas"/>
+          <w:b/>
+          <w:bCs/>
+          <w:sz w:val="24"/>
+          <w:szCs w:val="24"/>
+        </w:rPr>
+        <w:t xml:space="preserve"> </w:t>
+      </w:r>
+      <w:r>
+        <w:rPr>
+          <w:rFonts w:ascii="Consolas" w:hAnsi="Consolas"/>
+          <w:sz w:val="24"/>
+          <w:szCs w:val="24"/>
+        </w:rPr>
+        <w:t>Expr</w:t>
+      </w:r>
+      <w:r>
+        <w:rPr>
+          <w:rFonts w:ascii="Consolas" w:hAnsi="Consolas"/>
+          <w:sz w:val="24"/>
+          <w:szCs w:val="24"/>
+        </w:rPr>
+        <w:t xml:space="preserve"> = Call | Expr != Call | Expr &lt; Call | </w:t>
       </w:r>
     </w:p>
     <w:p>
       <w:pPr>
-        <w:ind w:firstLine="720"/>
-        <w:rPr>
-          <w:rFonts w:ascii="Consolas" w:hAnsi="Consolas"/>
-          <w:sz w:val="24"/>
-          <w:szCs w:val="24"/>
-        </w:rPr>
-      </w:pPr>
+        <w:ind w:left="1440" w:firstLine="720"/>
+        <w:rPr>
+          <w:rFonts w:ascii="Consolas" w:hAnsi="Consolas"/>
+          <w:sz w:val="24"/>
+          <w:szCs w:val="24"/>
+        </w:rPr>
+      </w:pPr>
+      <w:r>
+        <w:rPr>
+          <w:rFonts w:ascii="Consolas" w:hAnsi="Consolas"/>
+          <w:sz w:val="24"/>
+          <w:szCs w:val="24"/>
+        </w:rPr>
+        <w:t>Expr &lt;= Call | Expr &gt; Call | Expr &gt;= Call |</w:t>
+      </w:r>
+    </w:p>
+    <w:p>
+      <w:pPr>
+        <w:ind w:left="1440" w:firstLine="720"/>
+        <w:rPr>
+          <w:rFonts w:ascii="Consolas" w:hAnsi="Consolas"/>
+          <w:sz w:val="24"/>
+          <w:szCs w:val="24"/>
+        </w:rPr>
+      </w:pPr>
+      <w:r>
+        <w:rPr>
+          <w:rFonts w:ascii="Consolas" w:hAnsi="Consolas"/>
+          <w:sz w:val="24"/>
+          <w:szCs w:val="24"/>
+        </w:rPr>
+        <w:t>Expr ++ Call | Call</w:t>
+      </w:r>
+    </w:p>
+    <w:p>
+      <w:pPr>
+        <w:rPr>
+          <w:rFonts w:ascii="Consolas" w:hAnsi="Consolas"/>
+          <w:sz w:val="24"/>
+          <w:szCs w:val="24"/>
+        </w:rPr>
+      </w:pPr>
+      <w:r>
+        <w:rPr>
+          <w:rFonts w:ascii="Consolas" w:hAnsi="Consolas"/>
+          <w:sz w:val="24"/>
+          <w:szCs w:val="24"/>
+        </w:rPr>
+        <w:t xml:space="preserve">     </w:t>
+      </w:r>
+      <w:r>
+        <w:rPr>
+          <w:rFonts w:ascii="Consolas" w:hAnsi="Consolas"/>
+          <w:sz w:val="24"/>
+          <w:szCs w:val="24"/>
+        </w:rPr>
+        <w:t xml:space="preserve"> </w:t>
+      </w:r>
       <w:r>
         <w:rPr>
           <w:rFonts w:ascii="Consolas" w:hAnsi="Consolas"/>
@@ -117,8 +445,25 @@
           <w:sz w:val="24"/>
           <w:szCs w:val="24"/>
         </w:rPr>
-        <w:t xml:space="preserve"> </w:t>
-      </w:r>
+        <w:t xml:space="preserve">Call ::=  </w:t>
+      </w:r>
+      <w:r>
+        <w:rPr>
+          <w:rFonts w:ascii="Consolas" w:hAnsi="Consolas"/>
+          <w:sz w:val="24"/>
+          <w:szCs w:val="24"/>
+        </w:rPr>
+        <w:t>Call Literal | Literal</w:t>
+      </w:r>
+    </w:p>
+    <w:p>
+      <w:pPr>
+        <w:rPr>
+          <w:rFonts w:ascii="Consolas" w:hAnsi="Consolas"/>
+          <w:sz w:val="24"/>
+          <w:szCs w:val="24"/>
+        </w:rPr>
+      </w:pPr>
       <w:r>
         <w:rPr>
           <w:rFonts w:ascii="Consolas" w:hAnsi="Consolas"/>
@@ -127,7 +472,7 @@
           <w:sz w:val="24"/>
           <w:szCs w:val="24"/>
         </w:rPr>
-        <w:t>L</w:t>
+        <w:t xml:space="preserve">   </w:t>
       </w:r>
       <w:r>
         <w:rPr>
@@ -137,7 +482,96 @@
           <w:sz w:val="24"/>
           <w:szCs w:val="24"/>
         </w:rPr>
-        <w:t>et</w:t>
+        <w:t xml:space="preserve">Literal ::=  </w:t>
+      </w:r>
+      <w:r>
+        <w:rPr>
+          <w:rFonts w:ascii="Consolas" w:hAnsi="Consolas"/>
+          <w:sz w:val="24"/>
+          <w:szCs w:val="24"/>
+        </w:rPr>
+        <w:t xml:space="preserve">( Expr ) | [ List ] | </w:t>
+      </w:r>
+      <w:r>
+        <w:rPr>
+          <w:rFonts w:ascii="Consolas" w:hAnsi="Consolas"/>
+          <w:sz w:val="24"/>
+          <w:szCs w:val="24"/>
+        </w:rPr>
+        <w:t xml:space="preserve">\\ </w:t>
+      </w:r>
+      <w:r>
+        <w:rPr>
+          <w:rFonts w:ascii="Consolas" w:hAnsi="Consolas"/>
+          <w:sz w:val="24"/>
+          <w:szCs w:val="24"/>
+        </w:rPr>
+        <w:t>x</w:t>
+      </w:r>
+      <w:r>
+        <w:rPr>
+          <w:rFonts w:ascii="Consolas" w:hAnsi="Consolas"/>
+          <w:sz w:val="24"/>
+          <w:szCs w:val="24"/>
+        </w:rPr>
+        <w:t xml:space="preserve"> -&gt; Let | </w:t>
+      </w:r>
+      <w:r>
+        <w:rPr>
+          <w:rFonts w:ascii="Consolas" w:hAnsi="Consolas"/>
+          <w:sz w:val="24"/>
+          <w:szCs w:val="24"/>
+        </w:rPr>
+        <w:t>n</w:t>
+      </w:r>
+      <w:r>
+        <w:rPr>
+          <w:rFonts w:ascii="Consolas" w:hAnsi="Consolas"/>
+          <w:sz w:val="24"/>
+          <w:szCs w:val="24"/>
+        </w:rPr>
+        <w:t xml:space="preserve"> | </w:t>
+      </w:r>
+      <w:r>
+        <w:rPr>
+          <w:rFonts w:ascii="Consolas" w:hAnsi="Consolas"/>
+          <w:sz w:val="24"/>
+          <w:szCs w:val="24"/>
+        </w:rPr>
+        <w:t>x</w:t>
+      </w:r>
+      <w:r>
+        <w:rPr>
+          <w:rFonts w:ascii="Consolas" w:hAnsi="Consolas"/>
+          <w:sz w:val="24"/>
+          <w:szCs w:val="24"/>
+        </w:rPr>
+        <w:t xml:space="preserve"> </w:t>
+      </w:r>
+    </w:p>
+    <w:p>
+      <w:pPr>
+        <w:rPr>
+          <w:rFonts w:ascii="Consolas" w:hAnsi="Consolas"/>
+          <w:sz w:val="24"/>
+          <w:szCs w:val="24"/>
+        </w:rPr>
+      </w:pPr>
+      <w:r>
+        <w:rPr>
+          <w:rFonts w:ascii="Consolas" w:hAnsi="Consolas"/>
+          <w:sz w:val="24"/>
+          <w:szCs w:val="24"/>
+        </w:rPr>
+        <w:t xml:space="preserve">   </w:t>
+      </w:r>
+      <w:r>
+        <w:rPr>
+          <w:rFonts w:ascii="Consolas" w:hAnsi="Consolas"/>
+          <w:sz w:val="24"/>
+          <w:szCs w:val="24"/>
+        </w:rPr>
+        <w:t xml:space="preserve">   </w:t>
       </w:r>
       <w:r>
         <w:rPr>
@@ -147,343 +581,11 @@
           <w:sz w:val="24"/>
           <w:szCs w:val="24"/>
         </w:rPr>
-        <w:t xml:space="preserve"> ::= </w:t>
-      </w:r>
-      <w:r>
-        <w:rPr>
-          <w:rFonts w:ascii="Consolas" w:hAnsi="Consolas"/>
-          <w:b/>
-          <w:bCs/>
-          <w:sz w:val="24"/>
-          <w:szCs w:val="24"/>
-        </w:rPr>
-        <w:t xml:space="preserve"> </w:t>
-      </w:r>
-      <w:r>
-        <w:rPr>
-          <w:rFonts w:ascii="Consolas" w:hAnsi="Consolas"/>
-          <w:b/>
-          <w:bCs/>
-          <w:sz w:val="24"/>
-          <w:szCs w:val="24"/>
-        </w:rPr>
-        <w:t xml:space="preserve"> </w:t>
-      </w:r>
-      <w:r>
-        <w:rPr>
-          <w:rFonts w:ascii="Consolas" w:hAnsi="Consolas"/>
-          <w:sz w:val="24"/>
-          <w:szCs w:val="24"/>
-        </w:rPr>
-        <w:t xml:space="preserve">let </w:t>
-      </w:r>
-      <w:r>
-        <w:rPr>
-          <w:rFonts w:ascii="Consolas" w:hAnsi="Consolas"/>
-          <w:sz w:val="24"/>
-          <w:szCs w:val="24"/>
-        </w:rPr>
-        <w:t>string</w:t>
-      </w:r>
-      <w:r>
-        <w:rPr>
-          <w:rFonts w:ascii="Consolas" w:hAnsi="Consolas"/>
-          <w:sz w:val="24"/>
-          <w:szCs w:val="24"/>
-        </w:rPr>
-        <w:t xml:space="preserve"> := </w:t>
-      </w:r>
-      <w:r>
-        <w:rPr>
-          <w:rFonts w:ascii="Consolas" w:hAnsi="Consolas"/>
-          <w:sz w:val="24"/>
-          <w:szCs w:val="24"/>
-        </w:rPr>
-        <w:t>Expr in Let | Expr</w:t>
-      </w:r>
-    </w:p>
-    <w:p>
-      <w:pPr>
-        <w:ind w:firstLine="720"/>
-        <w:rPr>
-          <w:rFonts w:ascii="Consolas" w:hAnsi="Consolas"/>
-          <w:sz w:val="24"/>
-          <w:szCs w:val="24"/>
-        </w:rPr>
-      </w:pPr>
-      <w:r>
-        <w:rPr>
-          <w:rFonts w:ascii="Consolas" w:hAnsi="Consolas"/>
-          <w:b/>
-          <w:bCs/>
-          <w:sz w:val="24"/>
-          <w:szCs w:val="24"/>
-        </w:rPr>
-        <w:t xml:space="preserve">Expr ::=  </w:t>
-      </w:r>
-      <w:r>
-        <w:rPr>
-          <w:rFonts w:ascii="Consolas" w:hAnsi="Consolas"/>
-          <w:b/>
-          <w:bCs/>
-          <w:sz w:val="24"/>
-          <w:szCs w:val="24"/>
-        </w:rPr>
-        <w:t xml:space="preserve"> </w:t>
-      </w:r>
-      <w:r>
-        <w:rPr>
-          <w:rFonts w:ascii="Consolas" w:hAnsi="Consolas"/>
-          <w:sz w:val="24"/>
-          <w:szCs w:val="24"/>
-        </w:rPr>
-        <w:t>Expr</w:t>
-      </w:r>
-      <w:r>
-        <w:rPr>
-          <w:rFonts w:ascii="Consolas" w:hAnsi="Consolas"/>
-          <w:sz w:val="24"/>
-          <w:szCs w:val="24"/>
-        </w:rPr>
-        <w:t xml:space="preserve"> = Call | Expr != Call | Expr &lt; Call | </w:t>
-      </w:r>
-    </w:p>
-    <w:p>
-      <w:pPr>
-        <w:ind w:left="1440" w:firstLine="720"/>
-        <w:rPr>
-          <w:rFonts w:ascii="Consolas" w:hAnsi="Consolas"/>
-          <w:sz w:val="24"/>
-          <w:szCs w:val="24"/>
-        </w:rPr>
-      </w:pPr>
-      <w:r>
-        <w:rPr>
-          <w:rFonts w:ascii="Consolas" w:hAnsi="Consolas"/>
-          <w:sz w:val="24"/>
-          <w:szCs w:val="24"/>
-        </w:rPr>
-        <w:t>Expr &lt;= Call | Expr &gt; Call | Expr &gt;= Call |</w:t>
-      </w:r>
-    </w:p>
-    <w:p>
-      <w:pPr>
-        <w:ind w:left="1440" w:firstLine="720"/>
-        <w:rPr>
-          <w:rFonts w:ascii="Consolas" w:hAnsi="Consolas"/>
-          <w:sz w:val="24"/>
-          <w:szCs w:val="24"/>
-        </w:rPr>
-      </w:pPr>
-      <w:r>
-        <w:rPr>
-          <w:rFonts w:ascii="Consolas" w:hAnsi="Consolas"/>
-          <w:sz w:val="24"/>
-          <w:szCs w:val="24"/>
-        </w:rPr>
-        <w:t>Expr ++ Call | Call</w:t>
-      </w:r>
-    </w:p>
-    <w:p>
-      <w:pPr>
-        <w:rPr>
-          <w:rFonts w:ascii="Consolas" w:hAnsi="Consolas"/>
-          <w:sz w:val="24"/>
-          <w:szCs w:val="24"/>
-        </w:rPr>
-      </w:pPr>
-      <w:r>
-        <w:rPr>
-          <w:rFonts w:ascii="Consolas" w:hAnsi="Consolas"/>
-          <w:sz w:val="24"/>
-          <w:szCs w:val="24"/>
-        </w:rPr>
-        <w:t xml:space="preserve">     </w:t>
-      </w:r>
-      <w:r>
-        <w:rPr>
-          <w:rFonts w:ascii="Consolas" w:hAnsi="Consolas"/>
-          <w:sz w:val="24"/>
-          <w:szCs w:val="24"/>
-        </w:rPr>
-        <w:t xml:space="preserve"> </w:t>
-      </w:r>
-      <w:r>
-        <w:rPr>
-          <w:rFonts w:ascii="Consolas" w:hAnsi="Consolas"/>
-          <w:b/>
-          <w:bCs/>
-          <w:sz w:val="24"/>
-          <w:szCs w:val="24"/>
-        </w:rPr>
-        <w:t xml:space="preserve">Call ::=  </w:t>
-      </w:r>
-      <w:r>
-        <w:rPr>
-          <w:rFonts w:ascii="Consolas" w:hAnsi="Consolas"/>
-          <w:sz w:val="24"/>
-          <w:szCs w:val="24"/>
-        </w:rPr>
-        <w:t>Call Literal | Literal</w:t>
-      </w:r>
-    </w:p>
-    <w:p>
-      <w:pPr>
-        <w:rPr>
-          <w:rFonts w:ascii="Consolas" w:hAnsi="Consolas"/>
-          <w:sz w:val="24"/>
-          <w:szCs w:val="24"/>
-        </w:rPr>
-      </w:pPr>
-      <w:r>
-        <w:rPr>
-          <w:rFonts w:ascii="Consolas" w:hAnsi="Consolas"/>
-          <w:b/>
-          <w:bCs/>
-          <w:sz w:val="24"/>
-          <w:szCs w:val="24"/>
-        </w:rPr>
-        <w:t xml:space="preserve">   </w:t>
-      </w:r>
-      <w:r>
-        <w:rPr>
-          <w:rFonts w:ascii="Consolas" w:hAnsi="Consolas"/>
-          <w:b/>
-          <w:bCs/>
-          <w:sz w:val="24"/>
-          <w:szCs w:val="24"/>
-        </w:rPr>
-        <w:t xml:space="preserve">Literal ::=  </w:t>
-      </w:r>
-      <w:r>
-        <w:rPr>
-          <w:rFonts w:ascii="Consolas" w:hAnsi="Consolas"/>
-          <w:sz w:val="24"/>
-          <w:szCs w:val="24"/>
-        </w:rPr>
-        <w:t xml:space="preserve">( Expr ) | [ List ] | </w:t>
-      </w:r>
-      <w:r>
-        <w:rPr>
-          <w:rFonts w:ascii="Consolas" w:hAnsi="Consolas"/>
-          <w:sz w:val="24"/>
-          <w:szCs w:val="24"/>
-        </w:rPr>
-        <w:t xml:space="preserve">\\ </w:t>
-      </w:r>
-      <w:r>
-        <w:rPr>
-          <w:rFonts w:ascii="Consolas" w:hAnsi="Consolas"/>
-          <w:sz w:val="24"/>
-          <w:szCs w:val="24"/>
-        </w:rPr>
-        <w:t>string</w:t>
-      </w:r>
-      <w:r>
-        <w:rPr>
-          <w:rFonts w:ascii="Consolas" w:hAnsi="Consolas"/>
-          <w:sz w:val="24"/>
-          <w:szCs w:val="24"/>
-        </w:rPr>
-        <w:t xml:space="preserve"> -&gt; Let | </w:t>
-      </w:r>
-      <w:r>
-        <w:rPr>
-          <w:rFonts w:ascii="Consolas" w:hAnsi="Consolas"/>
-          <w:sz w:val="24"/>
-          <w:szCs w:val="24"/>
-        </w:rPr>
-        <w:t>int</w:t>
-      </w:r>
-      <w:r>
-        <w:rPr>
-          <w:rFonts w:ascii="Consolas" w:hAnsi="Consolas"/>
-          <w:sz w:val="24"/>
-          <w:szCs w:val="24"/>
-        </w:rPr>
-        <w:t xml:space="preserve"> |     </w:t>
-      </w:r>
-    </w:p>
-    <w:p>
-      <w:pPr>
-        <w:rPr>
-          <w:rFonts w:ascii="Consolas" w:hAnsi="Consolas"/>
-          <w:sz w:val="24"/>
-          <w:szCs w:val="24"/>
-        </w:rPr>
-      </w:pPr>
-      <w:r>
-        <w:rPr>
-          <w:rFonts w:ascii="Consolas" w:hAnsi="Consolas"/>
-          <w:sz w:val="24"/>
-          <w:szCs w:val="24"/>
-        </w:rPr>
-        <w:t xml:space="preserve">                </w:t>
-      </w:r>
-      <w:r>
-        <w:rPr>
-          <w:rFonts w:ascii="Consolas" w:hAnsi="Consolas"/>
-          <w:sz w:val="24"/>
-          <w:szCs w:val="24"/>
-        </w:rPr>
-        <w:t xml:space="preserve">string </w:t>
-      </w:r>
-    </w:p>
-    <w:p>
-      <w:pPr>
-        <w:rPr>
-          <w:rFonts w:ascii="Consolas" w:hAnsi="Consolas"/>
-          <w:sz w:val="24"/>
-          <w:szCs w:val="24"/>
-        </w:rPr>
-      </w:pPr>
-      <w:r>
-        <w:rPr>
-          <w:rFonts w:ascii="Consolas" w:hAnsi="Consolas"/>
-          <w:sz w:val="24"/>
-          <w:szCs w:val="24"/>
-        </w:rPr>
-        <w:t xml:space="preserve">   </w:t>
-      </w:r>
-      <w:r>
-        <w:rPr>
-          <w:rFonts w:ascii="Consolas" w:hAnsi="Consolas"/>
-          <w:sz w:val="24"/>
-          <w:szCs w:val="24"/>
-        </w:rPr>
-        <w:t xml:space="preserve">   </w:t>
-      </w:r>
-      <w:r>
-        <w:rPr>
-          <w:rFonts w:ascii="Consolas" w:hAnsi="Consolas"/>
-          <w:b/>
-          <w:bCs/>
-          <w:sz w:val="24"/>
-          <w:szCs w:val="24"/>
-        </w:rPr>
         <w:t xml:space="preserve">List ::=  </w:t>
       </w:r>
       <w:r>
         <w:rPr>
           <w:rFonts w:ascii="Consolas" w:hAnsi="Consolas"/>
-          <w:sz w:val="24"/>
-          <w:szCs w:val="24"/>
-        </w:rPr>
-        <w:t>Insert what it is</w:t>
-      </w:r>
-    </w:p>
-    <w:p>
-      <w:pPr>
-        <w:rPr>
-          <w:rFonts w:ascii="Consolas" w:hAnsi="Consolas"/>
-          <w:sz w:val="24"/>
-          <w:szCs w:val="24"/>
-        </w:rPr>
-      </w:pPr>
-    </w:p>
-    <w:p>
-      <w:pPr>
-        <w:rPr>
           <w:b/>
           <w:bCs/>
           <w:i/>
@@ -491,7 +593,438 @@
           <w:sz w:val="24"/>
           <w:szCs w:val="24"/>
         </w:rPr>
-      </w:pPr>
+        <w:t>e</w:t>
+      </w:r>
+      <w:r>
+        <w:rPr>
+          <w:rFonts w:ascii="Consolas" w:hAnsi="Consolas"/>
+          <w:b/>
+          <w:bCs/>
+          <w:i/>
+          <w:iCs/>
+          <w:sz w:val="24"/>
+          <w:szCs w:val="24"/>
+        </w:rPr>
+        <w:t>mpty</w:t>
+      </w:r>
+      <w:r>
+        <w:rPr>
+          <w:rFonts w:ascii="Consolas" w:hAnsi="Consolas"/>
+          <w:sz w:val="24"/>
+          <w:szCs w:val="24"/>
+        </w:rPr>
+        <w:t xml:space="preserve"> | Literal List</w:t>
+      </w:r>
+    </w:p>
+    <w:p>
+      <w:pPr>
+        <w:rPr>
+          <w:rFonts w:cstheme="minorHAnsi"/>
+          <w:sz w:val="24"/>
+          <w:szCs w:val="24"/>
+        </w:rPr>
+      </w:pPr>
+      <w:r>
+        <w:rPr>
+          <w:sz w:val="24"/>
+          <w:szCs w:val="24"/>
+        </w:rPr>
+        <w:t xml:space="preserve">Much of the syntax is self-explanatory and </w:t>
+      </w:r>
+      <w:r>
+        <w:rPr>
+          <w:sz w:val="24"/>
+          <w:szCs w:val="24"/>
+        </w:rPr>
+        <w:t>similar</w:t>
+      </w:r>
+      <w:r>
+        <w:rPr>
+          <w:sz w:val="24"/>
+          <w:szCs w:val="24"/>
+        </w:rPr>
+        <w:t xml:space="preserve"> to that of the Toy language. </w:t>
+      </w:r>
+      <w:r>
+        <w:rPr>
+          <w:sz w:val="24"/>
+          <w:szCs w:val="24"/>
+        </w:rPr>
+        <w:t xml:space="preserve">The scope for values instantiated by </w:t>
+      </w:r>
+      <w:r>
+        <w:rPr>
+          <w:rFonts w:ascii="Consolas" w:hAnsi="Consolas"/>
+          <w:sz w:val="24"/>
+          <w:szCs w:val="24"/>
+        </w:rPr>
+        <w:t>let</w:t>
+      </w:r>
+      <w:r>
+        <w:rPr>
+          <w:rFonts w:cstheme="minorHAnsi"/>
+          <w:sz w:val="24"/>
+          <w:szCs w:val="24"/>
+        </w:rPr>
+        <w:t xml:space="preserve"> blocks is all of the code that follows</w:t>
+      </w:r>
+      <w:r>
+        <w:rPr>
+          <w:rFonts w:cstheme="minorHAnsi"/>
+          <w:sz w:val="24"/>
+          <w:szCs w:val="24"/>
+        </w:rPr>
+        <w:t xml:space="preserve"> the </w:t>
+      </w:r>
+      <w:r>
+        <w:rPr>
+          <w:rFonts w:ascii="Consolas" w:hAnsi="Consolas"/>
+          <w:sz w:val="24"/>
+          <w:szCs w:val="24"/>
+        </w:rPr>
+        <w:t>let</w:t>
+      </w:r>
+      <w:r>
+        <w:rPr>
+          <w:rFonts w:cstheme="minorHAnsi"/>
+          <w:sz w:val="24"/>
+          <w:szCs w:val="24"/>
+        </w:rPr>
+        <w:t xml:space="preserve"> block</w:t>
+      </w:r>
+      <w:r>
+        <w:rPr>
+          <w:rFonts w:cstheme="minorHAnsi"/>
+          <w:sz w:val="24"/>
+          <w:szCs w:val="24"/>
+        </w:rPr>
+        <w:t>.</w:t>
+      </w:r>
+      <w:r>
+        <w:rPr>
+          <w:rFonts w:cstheme="minorHAnsi"/>
+          <w:sz w:val="24"/>
+          <w:szCs w:val="24"/>
+        </w:rPr>
+        <w:t xml:space="preserve"> </w:t>
+      </w:r>
+      <w:r>
+        <w:rPr>
+          <w:rFonts w:ascii="Consolas" w:hAnsi="Consolas"/>
+          <w:sz w:val="24"/>
+          <w:szCs w:val="24"/>
+        </w:rPr>
+        <w:t>Expr</w:t>
+      </w:r>
+      <w:r>
+        <w:rPr>
+          <w:rFonts w:cstheme="minorHAnsi"/>
+          <w:sz w:val="24"/>
+          <w:szCs w:val="24"/>
+        </w:rPr>
+        <w:t xml:space="preserve"> mostly consists of comparison operat</w:t>
+      </w:r>
+      <w:r>
+        <w:rPr>
+          <w:rFonts w:cstheme="minorHAnsi"/>
+          <w:sz w:val="24"/>
+          <w:szCs w:val="24"/>
+        </w:rPr>
+        <w:t>ion</w:t>
+      </w:r>
+      <w:r>
+        <w:rPr>
+          <w:rFonts w:cstheme="minorHAnsi"/>
+          <w:sz w:val="24"/>
+          <w:szCs w:val="24"/>
+        </w:rPr>
+        <w:t>s</w:t>
+      </w:r>
+      <w:r>
+        <w:rPr>
+          <w:rFonts w:cstheme="minorHAnsi"/>
+          <w:sz w:val="24"/>
+          <w:szCs w:val="24"/>
+        </w:rPr>
+        <w:t xml:space="preserve"> which were not required for any of the problems but we added for some extra flexibility in our language.</w:t>
+      </w:r>
+      <w:r>
+        <w:rPr>
+          <w:rFonts w:cstheme="minorHAnsi"/>
+          <w:sz w:val="24"/>
+          <w:szCs w:val="24"/>
+        </w:rPr>
+        <w:t xml:space="preserve"> </w:t>
+      </w:r>
+      <w:r>
+        <w:rPr>
+          <w:rFonts w:cstheme="minorHAnsi"/>
+          <w:sz w:val="24"/>
+          <w:szCs w:val="24"/>
+        </w:rPr>
+        <w:t>The append operator (</w:t>
+      </w:r>
+      <w:r>
+        <w:rPr>
+          <w:rFonts w:ascii="Consolas" w:hAnsi="Consolas"/>
+          <w:sz w:val="24"/>
+          <w:szCs w:val="24"/>
+        </w:rPr>
+        <w:t>++</w:t>
+      </w:r>
+      <w:r>
+        <w:rPr>
+          <w:rFonts w:cstheme="minorHAnsi"/>
+          <w:sz w:val="24"/>
+          <w:szCs w:val="24"/>
+        </w:rPr>
+        <w:t xml:space="preserve">) </w:t>
+      </w:r>
+      <w:r>
+        <w:rPr>
+          <w:rFonts w:cstheme="minorHAnsi"/>
+          <w:sz w:val="24"/>
+          <w:szCs w:val="24"/>
+        </w:rPr>
+        <w:t>however</w:t>
+      </w:r>
+      <w:r>
+        <w:rPr>
+          <w:rFonts w:cstheme="minorHAnsi"/>
+          <w:sz w:val="24"/>
+          <w:szCs w:val="24"/>
+        </w:rPr>
+        <w:t xml:space="preserve"> was us</w:t>
+      </w:r>
+      <w:r>
+        <w:rPr>
+          <w:rFonts w:cstheme="minorHAnsi"/>
+          <w:sz w:val="24"/>
+          <w:szCs w:val="24"/>
+        </w:rPr>
+        <w:t>eful for our solution to problem 5.</w:t>
+      </w:r>
+      <w:r>
+        <w:rPr>
+          <w:rFonts w:cstheme="minorHAnsi"/>
+          <w:sz w:val="24"/>
+          <w:szCs w:val="24"/>
+        </w:rPr>
+        <w:t xml:space="preserve"> </w:t>
+      </w:r>
+      <w:r>
+        <w:rPr>
+          <w:rFonts w:ascii="Consolas" w:hAnsi="Consolas"/>
+          <w:sz w:val="24"/>
+          <w:szCs w:val="24"/>
+        </w:rPr>
+        <w:t>Literal</w:t>
+      </w:r>
+      <w:r>
+        <w:rPr>
+          <w:rFonts w:cstheme="minorHAnsi"/>
+          <w:sz w:val="24"/>
+          <w:szCs w:val="24"/>
+        </w:rPr>
+        <w:t xml:space="preserve"> allows for bracketed </w:t>
+      </w:r>
+      <w:r>
+        <w:rPr>
+          <w:rFonts w:cstheme="minorHAnsi"/>
+          <w:sz w:val="24"/>
+          <w:szCs w:val="24"/>
+        </w:rPr>
+        <w:t>expressions, lambda expressions (</w:t>
+      </w:r>
+      <w:r>
+        <w:rPr>
+          <w:rFonts w:ascii="Consolas" w:hAnsi="Consolas"/>
+          <w:sz w:val="24"/>
+          <w:szCs w:val="24"/>
+        </w:rPr>
+        <w:t>\\</w:t>
+      </w:r>
+      <w:r>
+        <w:rPr>
+          <w:rFonts w:cstheme="minorHAnsi"/>
+          <w:sz w:val="24"/>
+          <w:szCs w:val="24"/>
+        </w:rPr>
+        <w:t>)</w:t>
+      </w:r>
+      <w:r>
+        <w:rPr>
+          <w:rFonts w:cstheme="minorHAnsi"/>
+          <w:sz w:val="24"/>
+          <w:szCs w:val="24"/>
+        </w:rPr>
+        <w:t>, and also lists (</w:t>
+      </w:r>
+      <w:r>
+        <w:rPr>
+          <w:rFonts w:ascii="Consolas" w:hAnsi="Consolas"/>
+          <w:sz w:val="24"/>
+          <w:szCs w:val="24"/>
+        </w:rPr>
+        <w:t>[]</w:t>
+      </w:r>
+      <w:r>
+        <w:rPr>
+          <w:rFonts w:cstheme="minorHAnsi"/>
+          <w:sz w:val="24"/>
+          <w:szCs w:val="24"/>
+        </w:rPr>
+        <w:t xml:space="preserve">) which can either be empty or can contain </w:t>
+      </w:r>
+      <w:r>
+        <w:rPr>
+          <w:rFonts w:cstheme="minorHAnsi"/>
+          <w:sz w:val="24"/>
+          <w:szCs w:val="24"/>
+        </w:rPr>
+        <w:t xml:space="preserve"> </w:t>
+      </w:r>
+      <w:r>
+        <w:rPr>
+          <w:rFonts w:ascii="Consolas" w:hAnsi="Consolas"/>
+          <w:sz w:val="24"/>
+          <w:szCs w:val="24"/>
+        </w:rPr>
+        <w:t>Literal</w:t>
+      </w:r>
+      <w:r>
+        <w:rPr>
+          <w:rFonts w:cstheme="minorHAnsi"/>
+          <w:sz w:val="24"/>
+          <w:szCs w:val="24"/>
+        </w:rPr>
+        <w:t xml:space="preserve">s. </w:t>
+      </w:r>
+      <w:r>
+        <w:rPr>
+          <w:rFonts w:cstheme="minorHAnsi"/>
+          <w:sz w:val="24"/>
+          <w:szCs w:val="24"/>
+        </w:rPr>
+        <w:t>A list would</w:t>
+      </w:r>
+      <w:r>
+        <w:rPr>
+          <w:rFonts w:cstheme="minorHAnsi"/>
+          <w:sz w:val="24"/>
+          <w:szCs w:val="24"/>
+        </w:rPr>
+        <w:t xml:space="preserve"> </w:t>
+      </w:r>
+      <w:r>
+        <w:rPr>
+          <w:rFonts w:cstheme="minorHAnsi"/>
+          <w:sz w:val="24"/>
+          <w:szCs w:val="24"/>
+        </w:rPr>
+        <w:t xml:space="preserve">model a </w:t>
+      </w:r>
+      <w:r>
+        <w:rPr>
+          <w:rFonts w:cstheme="minorHAnsi"/>
+          <w:sz w:val="24"/>
+          <w:szCs w:val="24"/>
+        </w:rPr>
+        <w:t>row in the CSV file</w:t>
+      </w:r>
+      <w:r>
+        <w:rPr>
+          <w:rFonts w:cstheme="minorHAnsi"/>
+          <w:sz w:val="24"/>
+          <w:szCs w:val="24"/>
+        </w:rPr>
+        <w:t>, hence we could use it for example with the append operation</w:t>
+      </w:r>
+      <w:r>
+        <w:rPr>
+          <w:rFonts w:cstheme="minorHAnsi"/>
+          <w:sz w:val="24"/>
+          <w:szCs w:val="24"/>
+        </w:rPr>
+        <w:t xml:space="preserve"> to add to the output</w:t>
+      </w:r>
+      <w:r>
+        <w:rPr>
+          <w:rFonts w:cstheme="minorHAnsi"/>
+          <w:sz w:val="24"/>
+          <w:szCs w:val="24"/>
+        </w:rPr>
+        <w:t>.</w:t>
+      </w:r>
+    </w:p>
+    <w:p>
+      <w:pPr>
+        <w:pStyle w:val="ListParagraph"/>
+        <w:numPr>
+          <w:ilvl w:val="0"/>
+          <w:numId w:val="1"/>
+        </w:numPr>
+        <w:rPr>
+          <w:sz w:val="24"/>
+          <w:szCs w:val="24"/>
+        </w:rPr>
+      </w:pPr>
+      <w:r>
+        <w:rPr>
+          <w:sz w:val="24"/>
+          <w:szCs w:val="24"/>
+        </w:rPr>
+        <w:t>Syntactic sugar?</w:t>
+      </w:r>
+    </w:p>
+    <w:p>
+      <w:pPr>
+        <w:pStyle w:val="ListParagraph"/>
+        <w:numPr>
+          <w:ilvl w:val="0"/>
+          <w:numId w:val="1"/>
+        </w:numPr>
+        <w:rPr>
+          <w:sz w:val="24"/>
+          <w:szCs w:val="24"/>
+        </w:rPr>
+      </w:pPr>
+      <w:r>
+        <w:rPr>
+          <w:sz w:val="24"/>
+          <w:szCs w:val="24"/>
+        </w:rPr>
+        <w:t>Lexing rules</w:t>
+      </w:r>
+    </w:p>
+    <w:p>
+      <w:pPr>
+        <w:rPr>
+          <w:sz w:val="24"/>
+          <w:szCs w:val="24"/>
+        </w:rPr>
+      </w:pPr>
+    </w:p>
+    <w:p>
+      <w:pPr>
+        <w:rPr>
+          <w:b/>
+          <w:bCs/>
+          <w:sz w:val="24"/>
+          <w:szCs w:val="24"/>
+          <w:u w:val="single"/>
+        </w:rPr>
+      </w:pPr>
+      <w:r>
+        <w:rPr>
+          <w:b/>
+          <w:bCs/>
+          <w:sz w:val="24"/>
+          <w:szCs w:val="24"/>
+          <w:u w:val="single"/>
+        </w:rPr>
+        <w:t>Interpreter Execution Model</w:t>
+      </w:r>
     </w:p>
     <w:sectPr>
       <w:pgSz w:w="11906" w:h="16838"/>
@@ -501,6 +1034,243 @@
     </w:sectPr>
   </w:body>
 </w:document>
+</file>
+
+<file path=word/numbering.xml><?xml version="1.0" encoding="utf-8"?>
+<w:numbering xmlns:wpc="http://schemas.microsoft.com/office/word/2010/wordprocessingCanvas" xmlns:cx="http://schemas.microsoft.com/office/drawing/2014/chartex" xmlns:cx1="http://schemas.microsoft.com/office/drawing/2015/9/8/chartex" xmlns:cx2="http://schemas.microsoft.com/office/drawing/2015/10/21/chartex" xmlns:cx3="http://schemas.microsoft.com/office/drawing/2016/5/9/chartex" xmlns:cx4="http://schemas.microsoft.com/office/drawing/2016/5/10/chartex" xmlns:cx5="http://schemas.microsoft.com/office/drawing/2016/5/11/chartex" xmlns:cx6="http://schemas.microsoft.com/office/drawing/2016/5/12/chartex" xmlns:cx7="http://schemas.microsoft.com/office/drawing/2016/5/13/chartex" xmlns:cx8="http://schemas.microsoft.com/office/drawing/2016/5/14/chartex" xmlns:mc="http://schemas.openxmlformats.org/markup-compatibility/2006" xmlns:aink="http://schemas.microsoft.com/office/drawing/2016/ink" xmlns:am3d="http://schemas.microsoft.com/office/drawing/2017/model3d" xmlns:o="urn:schemas-microsoft-com:office:office" xmlns:r="http://schemas.openxmlformats.org/officeDocument/2006/relationships" xmlns:m="http://schemas.openxmlformats.org/officeDocument/2006/math" xmlns:v="urn:schemas-microsoft-com:vml" xmlns:wp14="http://schemas.microsoft.com/office/word/2010/wordprocessingDrawing" xmlns:wp="http://schemas.openxmlformats.org/drawingml/2006/wordprocessingDrawing" xmlns:w10="urn:schemas-microsoft-com:office:word" xmlns:w="http://schemas.openxmlformats.org/wordprocessingml/2006/main" xmlns:w14="http://schemas.microsoft.com/office/word/2010/wordml" xmlns:w15="http://schemas.microsoft.com/office/word/2012/wordml" xmlns:w16cex="http://schemas.microsoft.com/office/word/2018/wordml/cex" xmlns:w16cid="http://schemas.microsoft.com/office/word/2016/wordml/cid" xmlns:w16="http://schemas.microsoft.com/office/word/2018/wordml" xmlns:w16se="http://schemas.microsoft.com/office/word/2015/wordml/symex" xmlns:wpg="http://schemas.microsoft.com/office/word/2010/wordprocessingGroup" xmlns:wpi="http://schemas.microsoft.com/office/word/2010/wordprocessingInk" xmlns:wne="http://schemas.microsoft.com/office/word/2006/wordml" xmlns:wps="http://schemas.microsoft.com/office/word/2010/wordprocessingShape" mc:Ignorable="w14 w15 w16se w16cid w16 w16cex wp14">
+  <w:abstractNum w:abstractNumId="0" w15:restartNumberingAfterBreak="0">
+    <w:nsid w:val="379A5A5B"/>
+    <w:multiLevelType w:val="hybridMultilevel"/>
+    <w:tmpl w:val="25EE75D2"/>
+    <w:lvl w:ilvl="0" w:tplc="08090001">
+      <w:start w:val="1"/>
+      <w:numFmt w:val="bullet"/>
+      <w:lvlText w:val=""/>
+      <w:lvlJc w:val="left"/>
+      <w:pPr>
+        <w:ind w:left="720" w:hanging="360"/>
+      </w:pPr>
+      <w:rPr>
+        <w:rFonts w:ascii="Symbol" w:hAnsi="Symbol" w:hint="default"/>
+      </w:rPr>
+    </w:lvl>
+    <w:lvl w:ilvl="1" w:tplc="08090003" w:tentative="1">
+      <w:start w:val="1"/>
+      <w:numFmt w:val="bullet"/>
+      <w:lvlText w:val="o"/>
+      <w:lvlJc w:val="left"/>
+      <w:pPr>
+        <w:ind w:left="1440" w:hanging="360"/>
+      </w:pPr>
+      <w:rPr>
+        <w:rFonts w:ascii="Courier New" w:hAnsi="Courier New" w:cs="Courier New" w:hint="default"/>
+      </w:rPr>
+    </w:lvl>
+    <w:lvl w:ilvl="2" w:tplc="08090005" w:tentative="1">
+      <w:start w:val="1"/>
+      <w:numFmt w:val="bullet"/>
+      <w:lvlText w:val=""/>
+      <w:lvlJc w:val="left"/>
+      <w:pPr>
+        <w:ind w:left="2160" w:hanging="360"/>
+      </w:pPr>
+      <w:rPr>
+        <w:rFonts w:ascii="Wingdings" w:hAnsi="Wingdings" w:hint="default"/>
+      </w:rPr>
+    </w:lvl>
+    <w:lvl w:ilvl="3" w:tplc="08090001" w:tentative="1">
+      <w:start w:val="1"/>
+      <w:numFmt w:val="bullet"/>
+      <w:lvlText w:val=""/>
+      <w:lvlJc w:val="left"/>
+      <w:pPr>
+        <w:ind w:left="2880" w:hanging="360"/>
+      </w:pPr>
+      <w:rPr>
+        <w:rFonts w:ascii="Symbol" w:hAnsi="Symbol" w:hint="default"/>
+      </w:rPr>
+    </w:lvl>
+    <w:lvl w:ilvl="4" w:tplc="08090003" w:tentative="1">
+      <w:start w:val="1"/>
+      <w:numFmt w:val="bullet"/>
+      <w:lvlText w:val="o"/>
+      <w:lvlJc w:val="left"/>
+      <w:pPr>
+        <w:ind w:left="3600" w:hanging="360"/>
+      </w:pPr>
+      <w:rPr>
+        <w:rFonts w:ascii="Courier New" w:hAnsi="Courier New" w:cs="Courier New" w:hint="default"/>
+      </w:rPr>
+    </w:lvl>
+    <w:lvl w:ilvl="5" w:tplc="08090005" w:tentative="1">
+      <w:start w:val="1"/>
+      <w:numFmt w:val="bullet"/>
+      <w:lvlText w:val=""/>
+      <w:lvlJc w:val="left"/>
+      <w:pPr>
+        <w:ind w:left="4320" w:hanging="360"/>
+      </w:pPr>
+      <w:rPr>
+        <w:rFonts w:ascii="Wingdings" w:hAnsi="Wingdings" w:hint="default"/>
+      </w:rPr>
+    </w:lvl>
+    <w:lvl w:ilvl="6" w:tplc="08090001" w:tentative="1">
+      <w:start w:val="1"/>
+      <w:numFmt w:val="bullet"/>
+      <w:lvlText w:val=""/>
+      <w:lvlJc w:val="left"/>
+      <w:pPr>
+        <w:ind w:left="5040" w:hanging="360"/>
+      </w:pPr>
+      <w:rPr>
+        <w:rFonts w:ascii="Symbol" w:hAnsi="Symbol" w:hint="default"/>
+      </w:rPr>
+    </w:lvl>
+    <w:lvl w:ilvl="7" w:tplc="08090003" w:tentative="1">
+      <w:start w:val="1"/>
+      <w:numFmt w:val="bullet"/>
+      <w:lvlText w:val="o"/>
+      <w:lvlJc w:val="left"/>
+      <w:pPr>
+        <w:ind w:left="5760" w:hanging="360"/>
+      </w:pPr>
+      <w:rPr>
+        <w:rFonts w:ascii="Courier New" w:hAnsi="Courier New" w:cs="Courier New" w:hint="default"/>
+      </w:rPr>
+    </w:lvl>
+    <w:lvl w:ilvl="8" w:tplc="08090005" w:tentative="1">
+      <w:start w:val="1"/>
+      <w:numFmt w:val="bullet"/>
+      <w:lvlText w:val=""/>
+      <w:lvlJc w:val="left"/>
+      <w:pPr>
+        <w:ind w:left="6480" w:hanging="360"/>
+      </w:pPr>
+      <w:rPr>
+        <w:rFonts w:ascii="Wingdings" w:hAnsi="Wingdings" w:hint="default"/>
+      </w:rPr>
+    </w:lvl>
+  </w:abstractNum>
+  <w:abstractNum w:abstractNumId="1" w15:restartNumberingAfterBreak="0">
+    <w:nsid w:val="503661B5"/>
+    <w:multiLevelType w:val="hybridMultilevel"/>
+    <w:tmpl w:val="3F9A6AC4"/>
+    <w:lvl w:ilvl="0" w:tplc="08090001">
+      <w:start w:val="1"/>
+      <w:numFmt w:val="bullet"/>
+      <w:lvlText w:val=""/>
+      <w:lvlJc w:val="left"/>
+      <w:pPr>
+        <w:ind w:left="720" w:hanging="360"/>
+      </w:pPr>
+      <w:rPr>
+        <w:rFonts w:ascii="Symbol" w:hAnsi="Symbol" w:hint="default"/>
+      </w:rPr>
+    </w:lvl>
+    <w:lvl w:ilvl="1" w:tplc="08090003" w:tentative="1">
+      <w:start w:val="1"/>
+      <w:numFmt w:val="bullet"/>
+      <w:lvlText w:val="o"/>
+      <w:lvlJc w:val="left"/>
+      <w:pPr>
+        <w:ind w:left="1440" w:hanging="360"/>
+      </w:pPr>
+      <w:rPr>
+        <w:rFonts w:ascii="Courier New" w:hAnsi="Courier New" w:cs="Courier New" w:hint="default"/>
+      </w:rPr>
+    </w:lvl>
+    <w:lvl w:ilvl="2" w:tplc="08090005" w:tentative="1">
+      <w:start w:val="1"/>
+      <w:numFmt w:val="bullet"/>
+      <w:lvlText w:val=""/>
+      <w:lvlJc w:val="left"/>
+      <w:pPr>
+        <w:ind w:left="2160" w:hanging="360"/>
+      </w:pPr>
+      <w:rPr>
+        <w:rFonts w:ascii="Wingdings" w:hAnsi="Wingdings" w:hint="default"/>
+      </w:rPr>
+    </w:lvl>
+    <w:lvl w:ilvl="3" w:tplc="08090001" w:tentative="1">
+      <w:start w:val="1"/>
+      <w:numFmt w:val="bullet"/>
+      <w:lvlText w:val=""/>
+      <w:lvlJc w:val="left"/>
+      <w:pPr>
+        <w:ind w:left="2880" w:hanging="360"/>
+      </w:pPr>
+      <w:rPr>
+        <w:rFonts w:ascii="Symbol" w:hAnsi="Symbol" w:hint="default"/>
+      </w:rPr>
+    </w:lvl>
+    <w:lvl w:ilvl="4" w:tplc="08090003" w:tentative="1">
+      <w:start w:val="1"/>
+      <w:numFmt w:val="bullet"/>
+      <w:lvlText w:val="o"/>
+      <w:lvlJc w:val="left"/>
+      <w:pPr>
+        <w:ind w:left="3600" w:hanging="360"/>
+      </w:pPr>
+      <w:rPr>
+        <w:rFonts w:ascii="Courier New" w:hAnsi="Courier New" w:cs="Courier New" w:hint="default"/>
+      </w:rPr>
+    </w:lvl>
+    <w:lvl w:ilvl="5" w:tplc="08090005" w:tentative="1">
+      <w:start w:val="1"/>
+      <w:numFmt w:val="bullet"/>
+      <w:lvlText w:val=""/>
+      <w:lvlJc w:val="left"/>
+      <w:pPr>
+        <w:ind w:left="4320" w:hanging="360"/>
+      </w:pPr>
+      <w:rPr>
+        <w:rFonts w:ascii="Wingdings" w:hAnsi="Wingdings" w:hint="default"/>
+      </w:rPr>
+    </w:lvl>
+    <w:lvl w:ilvl="6" w:tplc="08090001" w:tentative="1">
+      <w:start w:val="1"/>
+      <w:numFmt w:val="bullet"/>
+      <w:lvlText w:val=""/>
+      <w:lvlJc w:val="left"/>
+      <w:pPr>
+        <w:ind w:left="5040" w:hanging="360"/>
+      </w:pPr>
+      <w:rPr>
+        <w:rFonts w:ascii="Symbol" w:hAnsi="Symbol" w:hint="default"/>
+      </w:rPr>
+    </w:lvl>
+    <w:lvl w:ilvl="7" w:tplc="08090003" w:tentative="1">
+      <w:start w:val="1"/>
+      <w:numFmt w:val="bullet"/>
+      <w:lvlText w:val="o"/>
+      <w:lvlJc w:val="left"/>
+      <w:pPr>
+        <w:ind w:left="5760" w:hanging="360"/>
+      </w:pPr>
+      <w:rPr>
+        <w:rFonts w:ascii="Courier New" w:hAnsi="Courier New" w:cs="Courier New" w:hint="default"/>
+      </w:rPr>
+    </w:lvl>
+    <w:lvl w:ilvl="8" w:tplc="08090005" w:tentative="1">
+      <w:start w:val="1"/>
+      <w:numFmt w:val="bullet"/>
+      <w:lvlText w:val=""/>
+      <w:lvlJc w:val="left"/>
+      <w:pPr>
+        <w:ind w:left="6480" w:hanging="360"/>
+      </w:pPr>
+      <w:rPr>
+        <w:rFonts w:ascii="Wingdings" w:hAnsi="Wingdings" w:hint="default"/>
+      </w:rPr>
+    </w:lvl>
+  </w:abstractNum>
+  <w:num w:numId="1">
+    <w:abstractNumId w:val="0"/>
+  </w:num>
+  <w:num w:numId="2">
+    <w:abstractNumId w:val="1"/>
+  </w:num>
+</w:numbering>
 </file>
 
 <file path=word/styles.xml><?xml version="1.0" encoding="utf-8"?>
@@ -1514,6 +2284,17 @@
       <w:outlineLvl w:val="9"/>
     </w:pPr>
   </w:style>
+  <w:style w:type="paragraph" w:styleId="ListParagraph">
+    <w:name w:val="List Paragraph"/>
+    <w:basedOn w:val="Normal"/>
+    <w:uiPriority w:val="34"/>
+    <w:qFormat/>
+    <w:rsid w:val="009D5820"/>
+    <w:pPr>
+      <w:ind w:left="720"/>
+      <w:contextualSpacing/>
+    </w:pPr>
+  </w:style>
 </w:styles>
 </file>
 

</xml_diff>